<commit_message>
Finished off Classification and Unsupervised Learning
</commit_message>
<xml_diff>
--- a/Supervised Learning: Regression/Report.docx
+++ b/Supervised Learning: Regression/Report.docx
@@ -37,6 +37,7 @@
         <w:rPr>
           <w:rFonts w:ascii="Times New Roman" w:hAnsi="Times New Roman"/>
           <w:b w:val="false"/>
+          <w:b w:val="false"/>
         </w:rPr>
       </w:pPr>
       <w:r>
@@ -58,15 +59,18 @@
         <w:jc w:val="start"/>
         <w:rPr>
           <w:b w:val="false"/>
-          <w:bCs w:val="false"/>
-          <w:sz w:val="28"/>
-          <w:szCs w:val="28"/>
-        </w:rPr>
-      </w:pPr>
-      <w:r>
-        <w:rPr>
-          <w:rFonts w:ascii="Times New Roman" w:hAnsi="Times New Roman"/>
-          <w:b w:val="false"/>
+          <w:b w:val="false"/>
+          <w:bCs w:val="false"/>
+          <w:sz w:val="28"/>
+          <w:szCs w:val="28"/>
+        </w:rPr>
+      </w:pPr>
+      <w:r>
+        <w:rPr>
+          <w:b w:val="false"/>
+          <w:bCs w:val="false"/>
+          <w:sz w:val="28"/>
+          <w:szCs w:val="28"/>
         </w:rPr>
       </w:r>
     </w:p>
@@ -129,108 +133,80 @@
         </w:rPr>
       </w:pPr>
       <w:r>
+        <w:rPr>
+          <w:rFonts w:ascii="Times New Roman" w:hAnsi="Times New Roman"/>
+          <w:b w:val="false"/>
+          <w:bCs w:val="false"/>
+          <w:sz w:val="28"/>
+          <w:szCs w:val="28"/>
+        </w:rPr>
+      </w:r>
+    </w:p>
+    <w:p>
+      <w:pPr>
+        <w:pStyle w:val="TextBody"/>
+        <w:bidi w:val="0"/>
+        <w:spacing w:before="0" w:after="0"/>
+        <w:jc w:val="start"/>
+        <w:rPr>
+          <w:b/>
+          <w:b/>
+          <w:bCs/>
+        </w:rPr>
+      </w:pPr>
+      <w:r>
+        <w:rPr>
+          <w:rFonts w:ascii="Times New Roman" w:hAnsi="Times New Roman"/>
+          <w:b/>
+          <w:bCs/>
+          <w:sz w:val="28"/>
+          <w:szCs w:val="28"/>
+        </w:rPr>
+        <w:t>Pre-processing steps:</w:t>
+      </w:r>
+    </w:p>
+    <w:p>
+      <w:pPr>
+        <w:pStyle w:val="TextBody"/>
+        <w:bidi w:val="0"/>
+        <w:spacing w:before="0" w:after="0"/>
+        <w:jc w:val="start"/>
         <w:rPr/>
-      </w:r>
-    </w:p>
-    <w:p>
-      <w:pPr>
-        <w:pStyle w:val="TextBody"/>
-        <w:bidi w:val="0"/>
-        <w:spacing w:before="0" w:after="0"/>
-        <w:jc w:val="start"/>
-        <w:rPr>
-          <w:b/>
-          <w:b/>
-          <w:bCs/>
-        </w:rPr>
-      </w:pPr>
-      <w:r>
-        <w:rPr>
-          <w:rFonts w:ascii="Times New Roman" w:hAnsi="Times New Roman"/>
-          <w:b/>
-          <w:bCs/>
-          <w:sz w:val="28"/>
-          <w:szCs w:val="28"/>
-        </w:rPr>
-        <w:t>Pre-processing steps:</w:t>
-      </w:r>
-    </w:p>
-    <w:p>
-      <w:pPr>
-        <w:pStyle w:val="TextBody"/>
-        <w:bidi w:val="0"/>
-        <w:spacing w:before="0" w:after="0"/>
-        <w:jc w:val="start"/>
-        <w:rPr/>
-      </w:pPr>
-      <w:r>
-        <w:rPr>
-          <w:rFonts w:ascii="Times New Roman" w:hAnsi="Times New Roman"/>
-          <w:b w:val="false"/>
-          <w:bCs w:val="false"/>
-          <w:sz w:val="28"/>
-          <w:szCs w:val="28"/>
-        </w:rPr>
-        <w:t xml:space="preserve">The first step was to get some valuable information of the dataset using describe() and info() methods of the pandas library. After which I have calculated the number of missing values each feature have. It was found that BuildingArea </w:t>
-      </w:r>
-      <w:r>
-        <w:rPr>
-          <w:rFonts w:ascii="Times New Roman" w:hAnsi="Times New Roman"/>
-          <w:b w:val="false"/>
-          <w:bCs w:val="false"/>
-          <w:sz w:val="28"/>
-          <w:szCs w:val="28"/>
-        </w:rPr>
-        <w:t xml:space="preserve">and the </w:t>
-      </w:r>
-      <w:r>
-        <w:rPr>
-          <w:rFonts w:ascii="Times New Roman" w:hAnsi="Times New Roman"/>
-          <w:b w:val="false"/>
-          <w:bCs w:val="false"/>
-          <w:sz w:val="28"/>
-          <w:szCs w:val="28"/>
-        </w:rPr>
-        <w:t xml:space="preserve">YearBuilt </w:t>
-      </w:r>
-      <w:r>
-        <w:rPr>
-          <w:rFonts w:ascii="Times New Roman" w:hAnsi="Times New Roman"/>
-          <w:b w:val="false"/>
-          <w:bCs w:val="false"/>
-          <w:sz w:val="28"/>
-          <w:szCs w:val="28"/>
-        </w:rPr>
-        <w:t xml:space="preserve">feature had nearly more than 40% missing values. Hence, I deleted those features completely. I also deleted the Address </w:t>
-      </w:r>
-      <w:r>
-        <w:rPr>
-          <w:rFonts w:ascii="Times New Roman" w:hAnsi="Times New Roman"/>
-          <w:b w:val="false"/>
-          <w:bCs w:val="false"/>
-          <w:sz w:val="28"/>
-          <w:szCs w:val="28"/>
-        </w:rPr>
-        <w:t xml:space="preserve">feature as this would covered up by the latitude and longitude variables. Then I filled up very few missing values in various columns by mean for numerical feature and by most common value for the categorical variable. I also converted the Date variable by keeping only the year value. Next step into the pre-processing step was converting the categorical data into one-hot representation. </w:t>
-      </w:r>
-    </w:p>
-    <w:p>
-      <w:pPr>
-        <w:pStyle w:val="TextBody"/>
-        <w:bidi w:val="0"/>
-        <w:spacing w:before="0" w:after="0"/>
-        <w:jc w:val="start"/>
-        <w:rPr>
-          <w:rFonts w:ascii="Times New Roman" w:hAnsi="Times New Roman"/>
-          <w:b w:val="false"/>
-          <w:b w:val="false"/>
-          <w:bCs w:val="false"/>
-          <w:sz w:val="28"/>
-          <w:szCs w:val="28"/>
-        </w:rPr>
-      </w:pPr>
-      <w:r>
-        <w:rPr/>
+      </w:pPr>
+      <w:r>
+        <w:rPr>
+          <w:rFonts w:ascii="Times New Roman" w:hAnsi="Times New Roman"/>
+          <w:b w:val="false"/>
+          <w:bCs w:val="false"/>
+          <w:sz w:val="28"/>
+          <w:szCs w:val="28"/>
+        </w:rPr>
+        <w:t xml:space="preserve">The first step was to get some valuable information of the dataset using describe() and info() methods of the pandas library. After which I have calculated the number of missing values each feature have. It was found that BuildingArea and the YearBuilt feature had nearly more than 40% missing values. Hence, I deleted those features completely. I also deleted the Address feature as this would covered up by the latitude and longitude variables. Then I filled up very few missing values in various columns by mean for numerical feature and by most common value for the categorical variable. I also converted the Date variable by keeping only the year value. Next step into the pre-processing step was converting the categorical data into one-hot representation. </w:t>
+      </w:r>
+    </w:p>
+    <w:p>
+      <w:pPr>
+        <w:pStyle w:val="TextBody"/>
+        <w:bidi w:val="0"/>
+        <w:spacing w:before="0" w:after="0"/>
+        <w:jc w:val="start"/>
+        <w:rPr>
+          <w:rFonts w:ascii="Times New Roman" w:hAnsi="Times New Roman"/>
+          <w:b w:val="false"/>
+          <w:b w:val="false"/>
+          <w:bCs w:val="false"/>
+          <w:sz w:val="28"/>
+          <w:szCs w:val="28"/>
+        </w:rPr>
+      </w:pPr>
+      <w:r>
+        <w:rPr>
+          <w:rFonts w:ascii="Times New Roman" w:hAnsi="Times New Roman"/>
+          <w:b w:val="false"/>
+          <w:bCs w:val="false"/>
+          <w:sz w:val="28"/>
+          <w:szCs w:val="28"/>
+        </w:rPr>
       </w:r>
     </w:p>
     <w:p>
@@ -261,7 +237,7 @@
         <w:pStyle w:val="TextBody"/>
         <w:numPr>
           <w:ilvl w:val="0"/>
-          <w:numId w:val="2"/>
+          <w:numId w:val="1"/>
         </w:numPr>
         <w:bidi w:val="0"/>
         <w:spacing w:before="0" w:after="0"/>
@@ -286,47 +262,7 @@
           <w:sz w:val="28"/>
           <w:szCs w:val="28"/>
         </w:rPr>
-        <w:t xml:space="preserve"> in this step, I created a Linear Regression model without any advance techniques being used. The dataset was divided into X and y from which both of the arrays were split into train and test set. After performing Linear Regression, the R2 score was </w:t>
-      </w:r>
-      <w:r>
-        <w:rPr>
-          <w:rFonts w:ascii="Times New Roman" w:hAnsi="Times New Roman"/>
-          <w:b w:val="false"/>
-          <w:bCs w:val="false"/>
-          <w:sz w:val="28"/>
-          <w:szCs w:val="28"/>
-        </w:rPr>
-        <w:t>0.</w:t>
-      </w:r>
-      <w:r>
-        <w:rPr>
-          <w:rFonts w:ascii="Times New Roman" w:hAnsi="Times New Roman"/>
-          <w:b w:val="false"/>
-          <w:bCs w:val="false"/>
-          <w:sz w:val="28"/>
-          <w:szCs w:val="28"/>
-        </w:rPr>
-        <w:t>5</w:t>
-      </w:r>
-      <w:r>
-        <w:rPr>
-          <w:rFonts w:ascii="Times New Roman" w:hAnsi="Times New Roman"/>
-          <w:b w:val="false"/>
-          <w:bCs w:val="false"/>
-          <w:sz w:val="28"/>
-          <w:szCs w:val="28"/>
-        </w:rPr>
-        <w:t>6</w:t>
-      </w:r>
-      <w:r>
-        <w:rPr>
-          <w:rFonts w:ascii="Times New Roman" w:hAnsi="Times New Roman"/>
-          <w:b w:val="false"/>
-          <w:bCs w:val="false"/>
-          <w:sz w:val="28"/>
-          <w:szCs w:val="28"/>
-        </w:rPr>
-        <w:t>86 which served as baseline for other method being used.</w:t>
+        <w:t xml:space="preserve"> in this step, I created a Linear Regression model without any advance techniques being used. The dataset was divided into X and y from which both of the arrays were split into train and test set. After performing Linear Regression, the R2 score was 0.5686 which served as baseline for other method being used.</w:t>
       </w:r>
     </w:p>
     <w:p>
@@ -350,7 +286,13 @@
         </w:rPr>
       </w:pPr>
       <w:r>
-        <w:rPr/>
+        <w:rPr>
+          <w:rFonts w:ascii="Times New Roman" w:hAnsi="Times New Roman"/>
+          <w:b w:val="false"/>
+          <w:bCs w:val="false"/>
+          <w:sz w:val="28"/>
+          <w:szCs w:val="28"/>
+        </w:rPr>
       </w:r>
     </w:p>
     <w:p>
@@ -358,54 +300,25 @@
         <w:pStyle w:val="TextBody"/>
         <w:numPr>
           <w:ilvl w:val="0"/>
-          <w:numId w:val="2"/>
+          <w:numId w:val="1"/>
         </w:numPr>
         <w:bidi w:val="0"/>
         <w:spacing w:before="0" w:after="0"/>
         <w:jc w:val="start"/>
         <w:rPr>
           <w:b/>
-        </w:rPr>
-      </w:pPr>
-      <w:r>
-        <w:rPr>
-          <w:rFonts w:ascii="Times New Roman" w:hAnsi="Times New Roman"/>
-          <w:b/>
-          <w:bCs/>
-          <w:sz w:val="28"/>
-          <w:szCs w:val="28"/>
-        </w:rPr>
-        <w:t>Standardised</w:t>
-      </w:r>
-      <w:r>
-        <w:rPr>
-          <w:rFonts w:ascii="Times New Roman" w:hAnsi="Times New Roman"/>
-          <w:b/>
-          <w:bCs/>
-          <w:sz w:val="28"/>
-          <w:szCs w:val="28"/>
-        </w:rPr>
-        <w:t xml:space="preserve"> </w:t>
-      </w:r>
-      <w:r>
-        <w:rPr>
-          <w:rFonts w:ascii="Times New Roman" w:hAnsi="Times New Roman"/>
-          <w:b/>
-          <w:bCs/>
-          <w:sz w:val="28"/>
-          <w:szCs w:val="28"/>
-        </w:rPr>
-        <w:t>Variables</w:t>
-      </w:r>
-      <w:r>
-        <w:rPr>
-          <w:rFonts w:ascii="Times New Roman" w:hAnsi="Times New Roman"/>
-          <w:b/>
-          <w:bCs/>
-          <w:sz w:val="28"/>
-          <w:szCs w:val="28"/>
-        </w:rPr>
-        <w:t xml:space="preserve">: </w:t>
+          <w:b/>
+        </w:rPr>
+      </w:pPr>
+      <w:r>
+        <w:rPr>
+          <w:rFonts w:ascii="Times New Roman" w:hAnsi="Times New Roman"/>
+          <w:b/>
+          <w:bCs/>
+          <w:sz w:val="28"/>
+          <w:szCs w:val="28"/>
+        </w:rPr>
+        <w:t xml:space="preserve">Standardised Variables: </w:t>
       </w:r>
       <w:r>
         <w:rPr>
@@ -444,6 +357,7 @@
           <w:b w:val="false"/>
           <w:bCs w:val="false"/>
           <w:i w:val="false"/>
+          <w:i w:val="false"/>
           <w:caps w:val="false"/>
           <w:smallCaps w:val="false"/>
           <w:spacing w:val="0"/>
@@ -453,19 +367,7 @@
       </w:pPr>
       <w:r>
         <w:rPr>
-          <w:b/>
-        </w:rPr>
-      </w:r>
-    </w:p>
-    <w:p>
-      <w:pPr>
-        <w:pStyle w:val="TextBody"/>
-        <w:bidi w:val="0"/>
-        <w:spacing w:before="0" w:after="0"/>
-        <w:jc w:val="start"/>
-        <w:rPr>
-          <w:rFonts w:ascii="Times New Roman" w:hAnsi="Times New Roman"/>
-          <w:b w:val="false"/>
+          <w:rFonts w:ascii="Times New Roman" w:hAnsi="Times New Roman"/>
           <w:b w:val="false"/>
           <w:bCs w:val="false"/>
           <w:i w:val="false"/>
@@ -475,24 +377,20 @@
           <w:sz w:val="28"/>
           <w:szCs w:val="28"/>
         </w:rPr>
-      </w:pPr>
-      <w:r>
-        <w:rPr>
-          <w:b/>
-        </w:rPr>
-      </w:r>
-    </w:p>
-    <w:p>
-      <w:pPr>
-        <w:pStyle w:val="TextBody"/>
-        <w:bidi w:val="0"/>
-        <w:spacing w:before="0" w:after="0"/>
-        <w:jc w:val="start"/>
-        <w:rPr>
-          <w:rFonts w:ascii="Times New Roman" w:hAnsi="Times New Roman"/>
-          <w:b w:val="false"/>
-          <w:b w:val="false"/>
-          <w:bCs w:val="false"/>
+      </w:r>
+    </w:p>
+    <w:p>
+      <w:pPr>
+        <w:pStyle w:val="TextBody"/>
+        <w:bidi w:val="0"/>
+        <w:spacing w:before="0" w:after="0"/>
+        <w:jc w:val="start"/>
+        <w:rPr>
+          <w:rFonts w:ascii="Times New Roman" w:hAnsi="Times New Roman"/>
+          <w:b w:val="false"/>
+          <w:b w:val="false"/>
+          <w:bCs w:val="false"/>
+          <w:i w:val="false"/>
           <w:i w:val="false"/>
           <w:caps w:val="false"/>
           <w:smallCaps w:val="false"/>
@@ -503,19 +401,7 @@
       </w:pPr>
       <w:r>
         <w:rPr>
-          <w:b/>
-        </w:rPr>
-      </w:r>
-    </w:p>
-    <w:p>
-      <w:pPr>
-        <w:pStyle w:val="TextBody"/>
-        <w:bidi w:val="0"/>
-        <w:spacing w:before="0" w:after="0"/>
-        <w:jc w:val="start"/>
-        <w:rPr>
-          <w:rFonts w:ascii="Times New Roman" w:hAnsi="Times New Roman"/>
-          <w:b w:val="false"/>
+          <w:rFonts w:ascii="Times New Roman" w:hAnsi="Times New Roman"/>
           <w:b w:val="false"/>
           <w:bCs w:val="false"/>
           <w:i w:val="false"/>
@@ -525,13 +411,76 @@
           <w:sz w:val="28"/>
           <w:szCs w:val="28"/>
         </w:rPr>
-      </w:pPr>
-      <w:r>
-        <w:rPr>
-          <w:b/>
+      </w:r>
+    </w:p>
+    <w:p>
+      <w:pPr>
+        <w:pStyle w:val="TextBody"/>
+        <w:bidi w:val="0"/>
+        <w:spacing w:before="0" w:after="0"/>
+        <w:jc w:val="start"/>
+        <w:rPr>
+          <w:rFonts w:ascii="Times New Roman" w:hAnsi="Times New Roman"/>
+          <w:b w:val="false"/>
+          <w:b w:val="false"/>
+          <w:bCs w:val="false"/>
+          <w:i w:val="false"/>
+          <w:i w:val="false"/>
+          <w:caps w:val="false"/>
+          <w:smallCaps w:val="false"/>
+          <w:spacing w:val="0"/>
+          <w:sz w:val="28"/>
+          <w:szCs w:val="28"/>
+        </w:rPr>
+      </w:pPr>
+      <w:r>
+        <w:rPr>
+          <w:rFonts w:ascii="Times New Roman" w:hAnsi="Times New Roman"/>
+          <w:b w:val="false"/>
+          <w:bCs w:val="false"/>
+          <w:i w:val="false"/>
+          <w:caps w:val="false"/>
+          <w:smallCaps w:val="false"/>
+          <w:spacing w:val="0"/>
+          <w:sz w:val="28"/>
+          <w:szCs w:val="28"/>
+        </w:rPr>
+      </w:r>
+    </w:p>
+    <w:p>
+      <w:pPr>
+        <w:pStyle w:val="TextBody"/>
+        <w:bidi w:val="0"/>
+        <w:spacing w:before="0" w:after="0"/>
+        <w:jc w:val="start"/>
+        <w:rPr>
+          <w:rFonts w:ascii="Times New Roman" w:hAnsi="Times New Roman"/>
+          <w:b w:val="false"/>
+          <w:b w:val="false"/>
+          <w:bCs w:val="false"/>
+          <w:i w:val="false"/>
+          <w:i w:val="false"/>
+          <w:caps w:val="false"/>
+          <w:smallCaps w:val="false"/>
+          <w:spacing w:val="0"/>
+          <w:sz w:val="28"/>
+          <w:szCs w:val="28"/>
+        </w:rPr>
+      </w:pPr>
+      <w:r>
+        <w:rPr>
+          <w:rFonts w:ascii="Times New Roman" w:hAnsi="Times New Roman"/>
+          <w:b w:val="false"/>
+          <w:bCs w:val="false"/>
+          <w:i w:val="false"/>
+          <w:caps w:val="false"/>
+          <w:smallCaps w:val="false"/>
+          <w:spacing w:val="0"/>
+          <w:sz w:val="28"/>
+          <w:szCs w:val="28"/>
         </w:rPr>
         <w:drawing>
-          <wp:anchor behindDoc="0" distT="0" distB="0" distL="0" distR="0" simplePos="0" locked="0" layoutInCell="1" allowOverlap="1" relativeHeight="4">
+          <wp:anchor behindDoc="0" distT="0" distB="0" distL="0" distR="0" simplePos="0" locked="0" layoutInCell="1" allowOverlap="1" relativeHeight="3">
             <wp:simplePos x="0" y="0"/>
             <wp:positionH relativeFrom="column">
               <wp:posOffset>3074035</wp:posOffset>
@@ -594,6 +543,7 @@
           <w:b w:val="false"/>
           <w:bCs w:val="false"/>
           <w:i w:val="false"/>
+          <w:i w:val="false"/>
           <w:caps w:val="false"/>
           <w:smallCaps w:val="false"/>
           <w:spacing w:val="0"/>
@@ -603,10 +553,18 @@
       </w:pPr>
       <w:r>
         <w:rPr>
-          <w:b/>
+          <w:rFonts w:ascii="Times New Roman" w:hAnsi="Times New Roman"/>
+          <w:b w:val="false"/>
+          <w:bCs w:val="false"/>
+          <w:i w:val="false"/>
+          <w:caps w:val="false"/>
+          <w:smallCaps w:val="false"/>
+          <w:spacing w:val="0"/>
+          <w:sz w:val="28"/>
+          <w:szCs w:val="28"/>
         </w:rPr>
         <w:drawing>
-          <wp:anchor behindDoc="0" distT="0" distB="0" distL="0" distR="0" simplePos="0" locked="0" layoutInCell="1" allowOverlap="1" relativeHeight="3">
+          <wp:anchor behindDoc="0" distT="0" distB="0" distL="0" distR="0" simplePos="0" locked="0" layoutInCell="1" allowOverlap="1" relativeHeight="2">
             <wp:simplePos x="0" y="0"/>
             <wp:positionH relativeFrom="column">
               <wp:posOffset>243205</wp:posOffset>
@@ -657,7 +615,7 @@
         <w:pStyle w:val="TextBody"/>
         <w:numPr>
           <w:ilvl w:val="0"/>
-          <w:numId w:val="2"/>
+          <w:numId w:val="1"/>
         </w:numPr>
         <w:bidi w:val="0"/>
         <w:spacing w:before="0" w:after="0"/>
@@ -706,8 +664,11 @@
       </w:pPr>
       <w:r>
         <w:rPr>
-          <w:b/>
-          <w:bCs/>
+          <w:rFonts w:ascii="Times New Roman" w:hAnsi="Times New Roman"/>
+          <w:b w:val="false"/>
+          <w:bCs w:val="false"/>
+          <w:sz w:val="28"/>
+          <w:szCs w:val="28"/>
         </w:rPr>
       </w:r>
     </w:p>
@@ -751,8 +712,11 @@
       </w:pPr>
       <w:r>
         <w:rPr>
-          <w:b/>
-          <w:bCs/>
+          <w:rFonts w:ascii="Times New Roman" w:hAnsi="Times New Roman"/>
+          <w:b w:val="false"/>
+          <w:bCs w:val="false"/>
+          <w:sz w:val="28"/>
+          <w:szCs w:val="28"/>
         </w:rPr>
       </w:r>
     </w:p>
@@ -799,81 +763,23 @@
           <w:sz w:val="28"/>
           <w:szCs w:val="28"/>
         </w:rPr>
-        <w:t xml:space="preserve">On the basis of the observations present into the dataset, it is possible to predict the price of the house with </w:t>
-      </w:r>
-      <w:r>
-        <w:rPr>
-          <w:rFonts w:ascii="Times New Roman" w:hAnsi="Times New Roman"/>
-          <w:b w:val="false"/>
-          <w:bCs w:val="false"/>
-          <w:sz w:val="28"/>
-          <w:szCs w:val="28"/>
-        </w:rPr>
-        <w:t>a R2_score of 0.60 and also from the scatter plot of our prediction and the test dataset, we can conclude that the model did a good job fitting the data considering it to be a linear regression model.</w:t>
-      </w:r>
-    </w:p>
-    <w:p>
-      <w:pPr>
-        <w:pStyle w:val="TextBody"/>
-        <w:bidi w:val="0"/>
-        <w:spacing w:before="0" w:after="0"/>
-        <w:jc w:val="start"/>
-        <w:rPr>
-          <w:rFonts w:ascii="Times New Roman" w:hAnsi="Times New Roman"/>
-          <w:sz w:val="28"/>
-          <w:szCs w:val="28"/>
-        </w:rPr>
-      </w:pPr>
-      <w:r>
-        <w:rPr>
-          <w:b w:val="false"/>
-          <w:bCs w:val="false"/>
-        </w:rPr>
-        <w:drawing>
-          <wp:anchor behindDoc="0" distT="0" distB="0" distL="0" distR="0" simplePos="0" locked="0" layoutInCell="1" allowOverlap="1" relativeHeight="2">
-            <wp:simplePos x="0" y="0"/>
-            <wp:positionH relativeFrom="column">
-              <wp:align>center</wp:align>
-            </wp:positionH>
-            <wp:positionV relativeFrom="paragraph">
-              <wp:posOffset>635</wp:posOffset>
-            </wp:positionV>
-            <wp:extent cx="3514725" cy="2647950"/>
-            <wp:effectExtent l="0" t="0" r="0" b="0"/>
-            <wp:wrapTopAndBottom/>
-            <wp:docPr id="3" name="Image1" descr="" title=""/>
-            <wp:cNvGraphicFramePr>
-              <a:graphicFrameLocks xmlns:a="http://schemas.openxmlformats.org/drawingml/2006/main" noChangeAspect="1"/>
-            </wp:cNvGraphicFramePr>
-            <a:graphic xmlns:a="http://schemas.openxmlformats.org/drawingml/2006/main">
-              <a:graphicData uri="http://schemas.openxmlformats.org/drawingml/2006/picture">
-                <pic:pic xmlns:pic="http://schemas.openxmlformats.org/drawingml/2006/picture">
-                  <pic:nvPicPr>
-                    <pic:cNvPr id="3" name="Image1" descr="" title=""/>
-                    <pic:cNvPicPr>
-                      <a:picLocks noChangeAspect="1" noChangeArrowheads="1"/>
-                    </pic:cNvPicPr>
-                  </pic:nvPicPr>
-                  <pic:blipFill>
-                    <a:blip r:embed="rId4"/>
-                    <a:stretch>
-                      <a:fillRect/>
-                    </a:stretch>
-                  </pic:blipFill>
-                  <pic:spPr bwMode="auto">
-                    <a:xfrm>
-                      <a:off x="0" y="0"/>
-                      <a:ext cx="3514725" cy="2647950"/>
-                    </a:xfrm>
-                    <a:prstGeom prst="rect">
-                      <a:avLst/>
-                    </a:prstGeom>
-                  </pic:spPr>
-                </pic:pic>
-              </a:graphicData>
-            </a:graphic>
-          </wp:anchor>
-        </w:drawing>
+        <w:t>On the basis of the observations present into the dataset, it is possible to predict the price of the house with a R2_score of 0.60 and also from the scatter plot of our prediction and the test dataset, we can conclude that the model did a good job fitting the data considering it to be a linear regression model.</w:t>
+      </w:r>
+    </w:p>
+    <w:p>
+      <w:pPr>
+        <w:pStyle w:val="TextBody"/>
+        <w:bidi w:val="0"/>
+        <w:spacing w:before="0" w:after="0"/>
+        <w:jc w:val="start"/>
+        <w:rPr>
+          <w:b w:val="false"/>
+          <w:b w:val="false"/>
+          <w:bCs w:val="false"/>
+        </w:rPr>
+      </w:pPr>
+      <w:r>
+        <w:rPr/>
       </w:r>
     </w:p>
     <w:p>
@@ -905,70 +811,37 @@
         <w:bidi w:val="0"/>
         <w:spacing w:before="0" w:after="0"/>
         <w:jc w:val="start"/>
+        <w:rPr>
+          <w:b w:val="false"/>
+          <w:b w:val="false"/>
+          <w:bCs w:val="false"/>
+        </w:rPr>
+      </w:pPr>
+      <w:r>
+        <w:rPr>
+          <w:rFonts w:ascii="Times New Roman" w:hAnsi="Times New Roman"/>
+          <w:b w:val="false"/>
+          <w:bCs w:val="false"/>
+          <w:sz w:val="28"/>
+          <w:szCs w:val="28"/>
+        </w:rPr>
+        <w:t xml:space="preserve">The dataset could have added features describing the population density of the locality, the distance from public transport, the availability of various entertainment options, shopping malls,  crime rate. These features highly influence the price of a property in a locality. If those features were present then, most probably the model could have performed much better in predicting the price of the house. This are the flaws I would like to solve if I get a chance in the future with some information availability.  </w:t>
+      </w:r>
+    </w:p>
+    <w:p>
+      <w:pPr>
+        <w:pStyle w:val="TextBody"/>
+        <w:bidi w:val="0"/>
+        <w:spacing w:before="0" w:after="0"/>
+        <w:jc w:val="start"/>
+        <w:rPr>
+          <w:rFonts w:ascii="Times New Roman" w:hAnsi="Times New Roman"/>
+          <w:sz w:val="28"/>
+          <w:szCs w:val="28"/>
+        </w:rPr>
+      </w:pPr>
+      <w:r>
         <w:rPr/>
-      </w:pPr>
-      <w:r>
-        <w:rPr>
-          <w:rFonts w:ascii="Times New Roman" w:hAnsi="Times New Roman"/>
-          <w:b w:val="false"/>
-          <w:bCs w:val="false"/>
-          <w:sz w:val="28"/>
-          <w:szCs w:val="28"/>
-        </w:rPr>
-        <w:t xml:space="preserve">The dataset could have added features describing the population density of the locality, the distance from public transport, the availability of various entertainment options, shopping malls,  crime rate. These features highly influence the price of a property in a locality. If those features were present then, most probably the model could have performed much better in predicting the price of the house. This are the flaws I would like to solve if I get a chance in the future with some information availability. </w:t>
-      </w:r>
-      <w:r>
-        <w:rPr>
-          <w:rFonts w:ascii="Times New Roman" w:hAnsi="Times New Roman"/>
-          <w:b w:val="false"/>
-          <w:bCs w:val="false"/>
-          <w:sz w:val="28"/>
-          <w:szCs w:val="28"/>
-        </w:rPr>
-        <w:t xml:space="preserve"> </w:t>
-      </w:r>
-    </w:p>
-    <w:p>
-      <w:pPr>
-        <w:pStyle w:val="TextBody"/>
-        <w:bidi w:val="0"/>
-        <w:jc w:val="start"/>
-        <w:rPr>
-          <w:rFonts w:ascii="Times New Roman" w:hAnsi="Times New Roman"/>
-          <w:b w:val="false"/>
-          <w:b w:val="false"/>
-          <w:bCs w:val="false"/>
-          <w:sz w:val="28"/>
-          <w:szCs w:val="28"/>
-        </w:rPr>
-      </w:pPr>
-      <w:r>
-        <w:rPr/>
-        <w:br/>
-      </w:r>
-    </w:p>
-    <w:p>
-      <w:pPr>
-        <w:pStyle w:val="TextBody"/>
-        <w:numPr>
-          <w:ilvl w:val="0"/>
-          <w:numId w:val="0"/>
-        </w:numPr>
-        <w:bidi w:val="0"/>
-        <w:spacing w:before="0" w:after="0"/>
-        <w:ind w:start="707" w:hanging="0"/>
-        <w:jc w:val="start"/>
-        <w:rPr>
-          <w:b/>
-          <w:b/>
-          <w:bCs/>
-        </w:rPr>
-      </w:pPr>
-      <w:r>
-        <w:rPr>
-          <w:b/>
-          <w:bCs/>
-        </w:rPr>
       </w:r>
     </w:p>
     <w:p>
@@ -991,6 +864,7 @@
       <w:pgNumType w:fmt="decimal"/>
       <w:formProt w:val="false"/>
       <w:textDirection w:val="lrTb"/>
+      <w:docGrid w:type="default" w:linePitch="100" w:charSpace="0"/>
     </w:sectPr>
   </w:body>
 </w:document>
@@ -1001,260 +875,114 @@
   <w:abstractNum w:abstractNumId="1">
     <w:lvl w:ilvl="0">
       <w:start w:val="1"/>
-      <w:numFmt w:val="bullet"/>
-      <w:lvlText w:val=""/>
-      <w:lvlJc w:val="start"/>
-      <w:pPr>
-        <w:tabs>
-          <w:tab w:val="num" w:pos="707"/>
-        </w:tabs>
-        <w:ind w:start="707" w:hanging="283"/>
-      </w:pPr>
-      <w:rPr>
-        <w:rFonts w:ascii="Symbol" w:hAnsi="Symbol" w:cs="Symbol" w:hint="default"/>
-      </w:rPr>
+      <w:numFmt w:val="decimal"/>
+      <w:lvlText w:val="%1."/>
+      <w:lvlJc w:val="start"/>
+      <w:pPr>
+        <w:tabs>
+          <w:tab w:val="num" w:pos="720"/>
+        </w:tabs>
+        <w:ind w:start="720" w:hanging="360"/>
+      </w:pPr>
     </w:lvl>
     <w:lvl w:ilvl="1">
       <w:start w:val="1"/>
-      <w:numFmt w:val="bullet"/>
-      <w:lvlText w:val=""/>
-      <w:lvlJc w:val="start"/>
-      <w:pPr>
-        <w:tabs>
-          <w:tab w:val="num" w:pos="1414"/>
-        </w:tabs>
-        <w:ind w:start="1414" w:hanging="283"/>
-      </w:pPr>
-      <w:rPr>
-        <w:rFonts w:ascii="Symbol" w:hAnsi="Symbol" w:cs="Symbol" w:hint="default"/>
-      </w:rPr>
+      <w:numFmt w:val="decimal"/>
+      <w:lvlText w:val="%2."/>
+      <w:lvlJc w:val="start"/>
+      <w:pPr>
+        <w:tabs>
+          <w:tab w:val="num" w:pos="1080"/>
+        </w:tabs>
+        <w:ind w:start="1080" w:hanging="360"/>
+      </w:pPr>
     </w:lvl>
     <w:lvl w:ilvl="2">
       <w:start w:val="1"/>
-      <w:numFmt w:val="bullet"/>
-      <w:lvlText w:val=""/>
-      <w:lvlJc w:val="start"/>
-      <w:pPr>
-        <w:tabs>
-          <w:tab w:val="num" w:pos="2121"/>
-        </w:tabs>
-        <w:ind w:start="2121" w:hanging="283"/>
-      </w:pPr>
-      <w:rPr>
-        <w:rFonts w:ascii="Symbol" w:hAnsi="Symbol" w:cs="Symbol" w:hint="default"/>
-      </w:rPr>
+      <w:numFmt w:val="decimal"/>
+      <w:lvlText w:val="%3."/>
+      <w:lvlJc w:val="start"/>
+      <w:pPr>
+        <w:tabs>
+          <w:tab w:val="num" w:pos="1440"/>
+        </w:tabs>
+        <w:ind w:start="1440" w:hanging="360"/>
+      </w:pPr>
     </w:lvl>
     <w:lvl w:ilvl="3">
       <w:start w:val="1"/>
-      <w:numFmt w:val="bullet"/>
-      <w:lvlText w:val=""/>
-      <w:lvlJc w:val="start"/>
-      <w:pPr>
-        <w:tabs>
-          <w:tab w:val="num" w:pos="2828"/>
-        </w:tabs>
-        <w:ind w:start="2828" w:hanging="283"/>
-      </w:pPr>
-      <w:rPr>
-        <w:rFonts w:ascii="Symbol" w:hAnsi="Symbol" w:cs="Symbol" w:hint="default"/>
-      </w:rPr>
+      <w:numFmt w:val="decimal"/>
+      <w:lvlText w:val="%4."/>
+      <w:lvlJc w:val="start"/>
+      <w:pPr>
+        <w:tabs>
+          <w:tab w:val="num" w:pos="1800"/>
+        </w:tabs>
+        <w:ind w:start="1800" w:hanging="360"/>
+      </w:pPr>
     </w:lvl>
     <w:lvl w:ilvl="4">
       <w:start w:val="1"/>
-      <w:numFmt w:val="bullet"/>
-      <w:lvlText w:val=""/>
-      <w:lvlJc w:val="start"/>
-      <w:pPr>
-        <w:tabs>
-          <w:tab w:val="num" w:pos="3535"/>
-        </w:tabs>
-        <w:ind w:start="3535" w:hanging="283"/>
-      </w:pPr>
-      <w:rPr>
-        <w:rFonts w:ascii="Symbol" w:hAnsi="Symbol" w:cs="Symbol" w:hint="default"/>
-      </w:rPr>
+      <w:numFmt w:val="decimal"/>
+      <w:lvlText w:val="%5."/>
+      <w:lvlJc w:val="start"/>
+      <w:pPr>
+        <w:tabs>
+          <w:tab w:val="num" w:pos="2160"/>
+        </w:tabs>
+        <w:ind w:start="2160" w:hanging="360"/>
+      </w:pPr>
     </w:lvl>
     <w:lvl w:ilvl="5">
       <w:start w:val="1"/>
-      <w:numFmt w:val="bullet"/>
-      <w:lvlText w:val=""/>
-      <w:lvlJc w:val="start"/>
-      <w:pPr>
-        <w:tabs>
-          <w:tab w:val="num" w:pos="4242"/>
-        </w:tabs>
-        <w:ind w:start="4242" w:hanging="283"/>
-      </w:pPr>
-      <w:rPr>
-        <w:rFonts w:ascii="Symbol" w:hAnsi="Symbol" w:cs="Symbol" w:hint="default"/>
-      </w:rPr>
+      <w:numFmt w:val="decimal"/>
+      <w:lvlText w:val="%6."/>
+      <w:lvlJc w:val="start"/>
+      <w:pPr>
+        <w:tabs>
+          <w:tab w:val="num" w:pos="2520"/>
+        </w:tabs>
+        <w:ind w:start="2520" w:hanging="360"/>
+      </w:pPr>
     </w:lvl>
     <w:lvl w:ilvl="6">
       <w:start w:val="1"/>
-      <w:numFmt w:val="bullet"/>
-      <w:lvlText w:val=""/>
-      <w:lvlJc w:val="start"/>
-      <w:pPr>
-        <w:tabs>
-          <w:tab w:val="num" w:pos="4949"/>
-        </w:tabs>
-        <w:ind w:start="4949" w:hanging="283"/>
-      </w:pPr>
-      <w:rPr>
-        <w:rFonts w:ascii="Symbol" w:hAnsi="Symbol" w:cs="Symbol" w:hint="default"/>
-      </w:rPr>
+      <w:numFmt w:val="decimal"/>
+      <w:lvlText w:val="%7."/>
+      <w:lvlJc w:val="start"/>
+      <w:pPr>
+        <w:tabs>
+          <w:tab w:val="num" w:pos="2880"/>
+        </w:tabs>
+        <w:ind w:start="2880" w:hanging="360"/>
+      </w:pPr>
     </w:lvl>
     <w:lvl w:ilvl="7">
       <w:start w:val="1"/>
-      <w:numFmt w:val="bullet"/>
-      <w:lvlText w:val=""/>
-      <w:lvlJc w:val="start"/>
-      <w:pPr>
-        <w:tabs>
-          <w:tab w:val="num" w:pos="5656"/>
-        </w:tabs>
-        <w:ind w:start="5656" w:hanging="283"/>
-      </w:pPr>
-      <w:rPr>
-        <w:rFonts w:ascii="Symbol" w:hAnsi="Symbol" w:cs="Symbol" w:hint="default"/>
-      </w:rPr>
+      <w:numFmt w:val="decimal"/>
+      <w:lvlText w:val="%8."/>
+      <w:lvlJc w:val="start"/>
+      <w:pPr>
+        <w:tabs>
+          <w:tab w:val="num" w:pos="3240"/>
+        </w:tabs>
+        <w:ind w:start="3240" w:hanging="360"/>
+      </w:pPr>
     </w:lvl>
     <w:lvl w:ilvl="8">
       <w:start w:val="1"/>
-      <w:numFmt w:val="bullet"/>
-      <w:lvlText w:val=""/>
-      <w:lvlJc w:val="start"/>
-      <w:pPr>
-        <w:tabs>
-          <w:tab w:val="num" w:pos="6363"/>
-        </w:tabs>
-        <w:ind w:start="6363" w:hanging="283"/>
-      </w:pPr>
-      <w:rPr>
-        <w:rFonts w:ascii="Symbol" w:hAnsi="Symbol" w:cs="Symbol" w:hint="default"/>
-      </w:rPr>
+      <w:numFmt w:val="decimal"/>
+      <w:lvlText w:val="%9."/>
+      <w:lvlJc w:val="start"/>
+      <w:pPr>
+        <w:tabs>
+          <w:tab w:val="num" w:pos="3600"/>
+        </w:tabs>
+        <w:ind w:start="3600" w:hanging="360"/>
+      </w:pPr>
     </w:lvl>
   </w:abstractNum>
   <w:abstractNum w:abstractNumId="2">
-    <w:lvl w:ilvl="0">
-      <w:start w:val="1"/>
-      <w:numFmt w:val="decimal"/>
-      <w:lvlText w:val="%1."/>
-      <w:lvlJc w:val="start"/>
-      <w:pPr>
-        <w:tabs>
-          <w:tab w:val="num" w:pos="720"/>
-        </w:tabs>
-        <w:ind w:start="720" w:hanging="360"/>
-      </w:pPr>
-      <w:rPr/>
-    </w:lvl>
-    <w:lvl w:ilvl="1">
-      <w:start w:val="1"/>
-      <w:numFmt w:val="decimal"/>
-      <w:lvlText w:val="%2."/>
-      <w:lvlJc w:val="start"/>
-      <w:pPr>
-        <w:tabs>
-          <w:tab w:val="num" w:pos="1080"/>
-        </w:tabs>
-        <w:ind w:start="1080" w:hanging="360"/>
-      </w:pPr>
-      <w:rPr/>
-    </w:lvl>
-    <w:lvl w:ilvl="2">
-      <w:start w:val="1"/>
-      <w:numFmt w:val="decimal"/>
-      <w:lvlText w:val="%3."/>
-      <w:lvlJc w:val="start"/>
-      <w:pPr>
-        <w:tabs>
-          <w:tab w:val="num" w:pos="1440"/>
-        </w:tabs>
-        <w:ind w:start="1440" w:hanging="360"/>
-      </w:pPr>
-      <w:rPr/>
-    </w:lvl>
-    <w:lvl w:ilvl="3">
-      <w:start w:val="1"/>
-      <w:numFmt w:val="decimal"/>
-      <w:lvlText w:val="%4."/>
-      <w:lvlJc w:val="start"/>
-      <w:pPr>
-        <w:tabs>
-          <w:tab w:val="num" w:pos="1800"/>
-        </w:tabs>
-        <w:ind w:start="1800" w:hanging="360"/>
-      </w:pPr>
-      <w:rPr/>
-    </w:lvl>
-    <w:lvl w:ilvl="4">
-      <w:start w:val="1"/>
-      <w:numFmt w:val="decimal"/>
-      <w:lvlText w:val="%5."/>
-      <w:lvlJc w:val="start"/>
-      <w:pPr>
-        <w:tabs>
-          <w:tab w:val="num" w:pos="2160"/>
-        </w:tabs>
-        <w:ind w:start="2160" w:hanging="360"/>
-      </w:pPr>
-      <w:rPr/>
-    </w:lvl>
-    <w:lvl w:ilvl="5">
-      <w:start w:val="1"/>
-      <w:numFmt w:val="decimal"/>
-      <w:lvlText w:val="%6."/>
-      <w:lvlJc w:val="start"/>
-      <w:pPr>
-        <w:tabs>
-          <w:tab w:val="num" w:pos="2520"/>
-        </w:tabs>
-        <w:ind w:start="2520" w:hanging="360"/>
-      </w:pPr>
-      <w:rPr/>
-    </w:lvl>
-    <w:lvl w:ilvl="6">
-      <w:start w:val="1"/>
-      <w:numFmt w:val="decimal"/>
-      <w:lvlText w:val="%7."/>
-      <w:lvlJc w:val="start"/>
-      <w:pPr>
-        <w:tabs>
-          <w:tab w:val="num" w:pos="2880"/>
-        </w:tabs>
-        <w:ind w:start="2880" w:hanging="360"/>
-      </w:pPr>
-      <w:rPr/>
-    </w:lvl>
-    <w:lvl w:ilvl="7">
-      <w:start w:val="1"/>
-      <w:numFmt w:val="decimal"/>
-      <w:lvlText w:val="%8."/>
-      <w:lvlJc w:val="start"/>
-      <w:pPr>
-        <w:tabs>
-          <w:tab w:val="num" w:pos="3240"/>
-        </w:tabs>
-        <w:ind w:start="3240" w:hanging="360"/>
-      </w:pPr>
-      <w:rPr/>
-    </w:lvl>
-    <w:lvl w:ilvl="8">
-      <w:start w:val="1"/>
-      <w:numFmt w:val="decimal"/>
-      <w:lvlText w:val="%9."/>
-      <w:lvlJc w:val="start"/>
-      <w:pPr>
-        <w:tabs>
-          <w:tab w:val="num" w:pos="3600"/>
-        </w:tabs>
-        <w:ind w:start="3600" w:hanging="360"/>
-      </w:pPr>
-      <w:rPr/>
-    </w:lvl>
-  </w:abstractNum>
-  <w:abstractNum w:abstractNumId="3">
     <w:lvl w:ilvl="0">
       <w:start w:val="1"/>
       <w:numFmt w:val="none"/>
@@ -1378,9 +1106,6 @@
   </w:num>
   <w:num w:numId="2">
     <w:abstractNumId w:val="2"/>
-  </w:num>
-  <w:num w:numId="3">
-    <w:abstractNumId w:val="3"/>
   </w:num>
 </w:numbering>
 </file>
@@ -1392,14 +1117,12 @@
       <w:rPr>
         <w:rFonts w:ascii="Liberation Serif" w:hAnsi="Liberation Serif" w:eastAsia="Noto Serif CJK SC" w:cs="Lohit Devanagari"/>
         <w:kern w:val="2"/>
-        <w:sz w:val="24"/>
         <w:szCs w:val="24"/>
         <w:lang w:val="en-AU" w:eastAsia="zh-CN" w:bidi="hi-IN"/>
       </w:rPr>
     </w:rPrDefault>
     <w:pPrDefault>
       <w:pPr>
-        <w:widowControl/>
         <w:suppressAutoHyphens w:val="true"/>
       </w:pPr>
     </w:pPrDefault>
@@ -1409,7 +1132,10 @@
     <w:qFormat/>
     <w:pPr>
       <w:widowControl/>
+      <w:suppressAutoHyphens w:val="true"/>
       <w:bidi w:val="0"/>
+      <w:spacing w:before="0" w:after="0"/>
+      <w:jc w:val="start"/>
     </w:pPr>
     <w:rPr>
       <w:rFonts w:ascii="Liberation Serif" w:hAnsi="Liberation Serif" w:eastAsia="Noto Serif CJK SC" w:cs="Lohit Devanagari"/>

</xml_diff>